<commit_message>
Build site at 2023-06-12 16:21:10 UTC
</commit_message>
<xml_diff>
--- a/assets/disciplinas/LOT2028.docx
+++ b/assets/disciplinas/LOT2028.docx
@@ -199,11 +199,11 @@
         <w:pStyle w:val="ListBullet"/>
       </w:pPr>
       <w:r>
-        <w:t>LOT2053 -  Microbiologia  (Requisito fraco)</w:t>
+        <w:t>LOT2008 -  Bioquímica II  (Requisito fraco)</w:t>
         <w:br/>
       </w:r>
       <w:r>
-        <w:t>LOT2008 -  Bioquímica II  (Requisito fraco)</w:t>
+        <w:t>LOT2053 -  Microbiologia  (Requisito fraco)</w:t>
         <w:br/>
       </w:r>
     </w:p>

</xml_diff>

<commit_message>
Build site at 2023-07-10 16:47:24 UTC
</commit_message>
<xml_diff>
--- a/assets/disciplinas/LOT2028.docx
+++ b/assets/disciplinas/LOT2028.docx
@@ -199,11 +199,11 @@
         <w:pStyle w:val="ListBullet"/>
       </w:pPr>
       <w:r>
-        <w:t>LOT2008 -  Bioquímica II  (Requisito fraco)</w:t>
+        <w:t>LOT2053 -  Microbiologia  (Requisito fraco)</w:t>
         <w:br/>
       </w:r>
       <w:r>
-        <w:t>LOT2053 -  Microbiologia  (Requisito fraco)</w:t>
+        <w:t>LOT2008 -  Bioquímica II  (Requisito fraco)</w:t>
         <w:br/>
       </w:r>
     </w:p>

</xml_diff>